<commit_message>
h2:class report and accuracy score
</commit_message>
<xml_diff>
--- a/HOMEWORKS/1/hw1.docx
+++ b/HOMEWORKS/1/hw1.docx
@@ -260,24 +260,11 @@
         <w:br/>
         <w:t>SELECT Transportation_Mode, Year, Month, COUNT(JID) / COUNT(DISTINCT Day)</w:t>
         <w:br/>
-        <w:t xml:space="preserve">FROM JOURNEY J, TIME T, </w:t>
-      </w:r>
-      <w:r>
-        <w:rPr/>
-        <w:t>TRANSPORTATION TR</w:t>
-      </w:r>
-      <w:r>
-        <w:rPr/>
+        <w:t>FROM JOURNEY J, TIME T, TRANSPORTATION TR</w:t>
         <w:br/>
         <w:t>WHERE J.TID = T.TID</w:t>
         <w:br/>
-      </w:r>
-      <w:r>
-        <w:rPr/>
         <w:t>AND TR.TRID = J.TRID</w:t>
-      </w:r>
-      <w:r>
-        <w:rPr/>
         <w:br/>
         <w:t>GROUP BY Transportation_Mode, Year, Month</w:t>
       </w:r>
@@ -295,11 +282,7 @@
         <w:br/>
         <w:t>Measures: COUNT(JID), COUNT(Distinct Day)</w:t>
         <w:br/>
-        <w:t xml:space="preserve">FROM: JOURNEY, TIME, </w:t>
-      </w:r>
-      <w:r>
-        <w:rPr/>
-        <w:t>TRANSPORTATION</w:t>
+        <w:t>FROM: JOURNEY, TIME, TRANSPORTATION</w:t>
       </w:r>
     </w:p>
     <w:p>
@@ -322,23 +305,9 @@
         <w:br/>
         <w:t>SELECT  Transportation_Mode, Year, Month, SUM(COUNT(JID)) OVER (PARTITION BY Year ORDER BY Month ROWS UNBOUNDED PRECEDING) AS TrailingYearlyNumTickets</w:t>
         <w:br/>
-        <w:t xml:space="preserve">FROM JOURNEY J,  TIME T, </w:t>
-      </w:r>
-      <w:r>
-        <w:rPr/>
-        <w:t>TRANSPORTATION TR</w:t>
-      </w:r>
-      <w:r>
-        <w:rPr/>
-        <w:br/>
-        <w:t xml:space="preserve">WHERE J.TID = TR.TID </w:t>
-      </w:r>
-      <w:r>
-        <w:rPr/>
-        <w:t>AND J.TRID = TR.TRID</w:t>
-      </w:r>
-      <w:r>
-        <w:rPr/>
+        <w:t>FROM JOURNEY J,  TIME T, TRANSPORTATION TR</w:t>
+        <w:br/>
+        <w:t>WHERE J.TID = TR.TID AND J.TRID = TR.TRID</w:t>
         <w:br/>
         <w:t>GROUP BY  Transportation_Mode, Year, Month</w:t>
       </w:r>
@@ -365,14 +334,7 @@
         <w:br/>
         <w:t>Measures: SUM(COUNT(JID))</w:t>
         <w:br/>
-        <w:t xml:space="preserve">FROM: JOURNEY, TIME, </w:t>
-      </w:r>
-      <w:r>
-        <w:rPr/>
-        <w:t>TRANSPORTATION</w:t>
-      </w:r>
-      <w:r>
-        <w:rPr/>
+        <w:t>FROM: JOURNEY, TIME, TRANSPORTATION</w:t>
         <w:br/>
         <w:br/>
         <w:t xml:space="preserve">C)Separately for each transportation mode and for each month, analyze the total number of tickets sold, the total revenue, and the average revenue. </w:t>
@@ -397,15 +359,7 @@
         <w:br/>
         <w:t>WHERE:</w:t>
         <w:br/>
-        <w:t xml:space="preserve">Measures:COUNT(JID), </w:t>
-      </w:r>
-      <w:r>
-        <w:rPr/>
-        <w:t>SUM(Revenue) / COUNT(JID)</w:t>
-      </w:r>
-      <w:r>
-        <w:rPr/>
-        <w:t>, SUM(Revenue)</w:t>
+        <w:t>Measures:COUNT(JID), SUM(Revenue) / COUNT(JID), SUM(Revenue)</w:t>
         <w:br/>
         <w:t>FROM JOURNEY, TRANSPORTATION, TIME</w:t>
         <w:br/>
@@ -420,15 +374,7 @@
       </w:pPr>
       <w:r>
         <w:rPr/>
-        <w:t xml:space="preserve">SELECT Transportation_Mode, Year, Month, COUNT(JID), </w:t>
-      </w:r>
-      <w:r>
-        <w:rPr/>
-        <w:t>SUM(Revenue) / COUNT(JID)</w:t>
-      </w:r>
-      <w:r>
-        <w:rPr/>
-        <w:t>, SUM(Revenue)</w:t>
+        <w:t>SELECT Transportation_Mode, Year, Month, COUNT(JID), SUM(Revenue) / COUNT(JID), SUM(Revenue)</w:t>
         <w:br/>
         <w:t>FROM JOURNEY J, TRANSPORTATION TR, TIME T</w:t>
         <w:br/>
@@ -523,30 +469,7 @@
         <w:br/>
         <w:t xml:space="preserve">AS </w:t>
         <w:br/>
-        <w:t xml:space="preserve">(SELECT Transportation_Mode, Year, Month, COUNT(JID) </w:t>
-      </w:r>
-      <w:r>
-        <w:rPr/>
-        <w:t>AS SoldTickets</w:t>
-      </w:r>
-      <w:r>
-        <w:rPr/>
-        <w:t xml:space="preserve">, COUNT(Distinct Day) </w:t>
-      </w:r>
-      <w:r>
-        <w:rPr/>
-        <w:t>AS DistinctDays</w:t>
-      </w:r>
-      <w:r>
-        <w:rPr/>
-        <w:t xml:space="preserve">, SUM(Revenue) </w:t>
-      </w:r>
-      <w:r>
-        <w:rPr/>
-        <w:t>AS TotRevenue</w:t>
-      </w:r>
-      <w:r>
-        <w:rPr/>
+        <w:t>(SELECT Transportation_Mode, Year, Month, COUNT(JID) AS SoldTickets, COUNT(Distinct Day) AS DistinctDays, SUM(Revenue) AS TotRevenue</w:t>
         <w:br/>
         <w:t>FROM JOURNEY J, TRANSPORTATION TR, TIME T</w:t>
         <w:br/>
@@ -832,19 +755,9 @@
         <w:br/>
         <w:t>N NUMBER;</w:t>
         <w:br/>
-      </w:r>
-      <w:r>
-        <w:rPr/>
         <w:t>V_DistinctDays NUMBER;</w:t>
-      </w:r>
-      <w:r>
-        <w:rPr/>
-        <w:br/>
-        <w:t>V_</w:t>
-      </w:r>
-      <w:r>
-        <w:rPr/>
-        <w:t>T_Mode VARCHAR(15);</w:t>
+        <w:br/>
+        <w:t>V_T_Mode VARCHAR(15);</w:t>
         <w:br/>
         <w:t>V_Year NUMBER;</w:t>
         <w:br/>
@@ -925,24 +838,14 @@
         <w:t xml:space="preserve">ELSE </w:t>
         <w:br/>
         <w:tab/>
-        <w:t>INSERT INTO MV1</w:t>
-      </w:r>
-      <w:r>
-        <w:rPr/>
-        <w:t xml:space="preserve">(Transportation_Mode, Year, Month, SoldTickets, DistinctDays, TotRevenue) </w:t>
+        <w:t xml:space="preserve">INSERT INTO MV1(Transportation_Mode, Year, Month, SoldTickets, DistinctDays, TotRevenue) </w:t>
         <w:br/>
         <w:tab/>
-      </w:r>
-      <w:r>
-        <w:rPr/>
         <w:t>VALUES (V_T_Mode, V_Year, V_Month, 1, 1, :NEW.Revenue);</w:t>
         <w:br/>
         <w:t>END IF;</w:t>
         <w:tab/>
         <w:t>END</w:t>
-      </w:r>
-      <w:r>
-        <w:rPr/>
         <w:br/>
         <w:br/>
       </w:r>
@@ -1553,6 +1456,69 @@
   </w:style>
   <w:style w:type="character" w:styleId="ListLabel18">
     <w:name w:val="ListLabel 18"/>
+    <w:qFormat/>
+    <w:rPr>
+      <w:rFonts w:cs="OpenSymbol"/>
+    </w:rPr>
+  </w:style>
+  <w:style w:type="character" w:styleId="ListLabel19">
+    <w:name w:val="ListLabel 19"/>
+    <w:qFormat/>
+    <w:rPr>
+      <w:rFonts w:cs="OpenSymbol"/>
+    </w:rPr>
+  </w:style>
+  <w:style w:type="character" w:styleId="ListLabel20">
+    <w:name w:val="ListLabel 20"/>
+    <w:qFormat/>
+    <w:rPr>
+      <w:rFonts w:cs="OpenSymbol"/>
+    </w:rPr>
+  </w:style>
+  <w:style w:type="character" w:styleId="ListLabel21">
+    <w:name w:val="ListLabel 21"/>
+    <w:qFormat/>
+    <w:rPr>
+      <w:rFonts w:cs="OpenSymbol"/>
+    </w:rPr>
+  </w:style>
+  <w:style w:type="character" w:styleId="ListLabel22">
+    <w:name w:val="ListLabel 22"/>
+    <w:qFormat/>
+    <w:rPr>
+      <w:rFonts w:cs="OpenSymbol"/>
+    </w:rPr>
+  </w:style>
+  <w:style w:type="character" w:styleId="ListLabel23">
+    <w:name w:val="ListLabel 23"/>
+    <w:qFormat/>
+    <w:rPr>
+      <w:rFonts w:cs="OpenSymbol"/>
+    </w:rPr>
+  </w:style>
+  <w:style w:type="character" w:styleId="ListLabel24">
+    <w:name w:val="ListLabel 24"/>
+    <w:qFormat/>
+    <w:rPr>
+      <w:rFonts w:cs="OpenSymbol"/>
+    </w:rPr>
+  </w:style>
+  <w:style w:type="character" w:styleId="ListLabel25">
+    <w:name w:val="ListLabel 25"/>
+    <w:qFormat/>
+    <w:rPr>
+      <w:rFonts w:cs="OpenSymbol"/>
+    </w:rPr>
+  </w:style>
+  <w:style w:type="character" w:styleId="ListLabel26">
+    <w:name w:val="ListLabel 26"/>
+    <w:qFormat/>
+    <w:rPr>
+      <w:rFonts w:cs="OpenSymbol"/>
+    </w:rPr>
+  </w:style>
+  <w:style w:type="character" w:styleId="ListLabel27">
+    <w:name w:val="ListLabel 27"/>
     <w:qFormat/>
     <w:rPr>
       <w:rFonts w:cs="OpenSymbol"/>

</xml_diff>